<commit_message>
Dodati su pdf fajlovi
</commit_message>
<xml_diff>
--- a/Projektni zahtev - Sistem za upravljanje bioskopom MyCinema.docx
+++ b/Projektni zahtev - Sistem za upravljanje bioskopom MyCinema.docx
@@ -2863,7 +2863,7 @@
       <w:pPr>
         <w:pStyle w:val="Heading2"/>
         <w:rPr>
-          <w:lang w:val="sr-Latn-RS"/>
+          <w:lang w:val="sr-Cyrl-RS"/>
         </w:rPr>
       </w:pPr>
       <w:bookmarkStart w:id="14" w:name="_Toc210053283"/>
@@ -2887,17 +2887,25 @@
           <w:noProof/>
         </w:rPr>
         <w:drawing>
-          <wp:anchor distT="0" distB="0" distL="114300" distR="114300" simplePos="0" relativeHeight="251658241" behindDoc="0" locked="0" layoutInCell="1" allowOverlap="1" wp14:anchorId="014546CC" wp14:editId="63207828">
+          <wp:anchor distT="0" distB="0" distL="114300" distR="114300" simplePos="0" relativeHeight="251658241" behindDoc="1" locked="0" layoutInCell="1" allowOverlap="1" wp14:anchorId="014546CC" wp14:editId="0704AFE9">
             <wp:simplePos x="0" y="0"/>
-            <wp:positionH relativeFrom="column">
-              <wp:posOffset>-437847</wp:posOffset>
+            <wp:positionH relativeFrom="margin">
+              <wp:align>center</wp:align>
             </wp:positionH>
             <wp:positionV relativeFrom="paragraph">
-              <wp:posOffset>294005</wp:posOffset>
+              <wp:posOffset>170514</wp:posOffset>
             </wp:positionV>
-            <wp:extent cx="6916420" cy="3688715"/>
-            <wp:effectExtent l="0" t="0" r="0" b="6985"/>
-            <wp:wrapSquare wrapText="bothSides"/>
+            <wp:extent cx="6280150" cy="4210685"/>
+            <wp:effectExtent l="0" t="0" r="6350" b="0"/>
+            <wp:wrapTight wrapText="bothSides">
+              <wp:wrapPolygon edited="0">
+                <wp:start x="0" y="0"/>
+                <wp:lineTo x="0" y="21499"/>
+                <wp:lineTo x="21556" y="21499"/>
+                <wp:lineTo x="21556" y="0"/>
+                <wp:lineTo x="0" y="0"/>
+              </wp:wrapPolygon>
+            </wp:wrapTight>
             <wp:docPr id="1914234480" name="Picture 1"/>
             <wp:cNvGraphicFramePr>
               <a:graphicFrameLocks xmlns:a="http://schemas.openxmlformats.org/drawingml/2006/main" noChangeAspect="1"/>
@@ -2906,7 +2914,7 @@
               <a:graphicData uri="http://schemas.openxmlformats.org/drawingml/2006/picture">
                 <pic:pic xmlns:pic="http://schemas.openxmlformats.org/drawingml/2006/picture">
                   <pic:nvPicPr>
-                    <pic:cNvPr id="0" name="Picture 1"/>
+                    <pic:cNvPr id="1914234480" name="Picture 1"/>
                     <pic:cNvPicPr>
                       <a:picLocks noChangeAspect="1" noChangeArrowheads="1"/>
                     </pic:cNvPicPr>
@@ -2919,7 +2927,6 @@
                         </a:ext>
                       </a:extLst>
                     </a:blip>
-                    <a:srcRect/>
                     <a:stretch>
                       <a:fillRect/>
                     </a:stretch>
@@ -2927,7 +2934,7 @@
                   <pic:spPr bwMode="auto">
                     <a:xfrm>
                       <a:off x="0" y="0"/>
-                      <a:ext cx="6916420" cy="3688715"/>
+                      <a:ext cx="6280150" cy="4210685"/>
                     </a:xfrm>
                     <a:prstGeom prst="rect">
                       <a:avLst/>
@@ -3175,7 +3182,6 @@
         <w:rPr>
           <w:lang w:val="sr-Latn-RS"/>
         </w:rPr>
-        <w:lastRenderedPageBreak/>
         <w:t>Tehnološka ograničenja</w:t>
       </w:r>
       <w:r>
@@ -3583,6 +3589,7 @@
         <w:rPr>
           <w:lang w:val="sr-Latn-RS"/>
         </w:rPr>
+        <w:lastRenderedPageBreak/>
         <w:t>Aplikacija mora biti responsive i da brzo reaguje na korisnicke zahteve.</w:t>
       </w:r>
     </w:p>
@@ -3609,7 +3616,6 @@
         <w:rPr>
           <w:lang w:val="sr-Latn-RS"/>
         </w:rPr>
-        <w:lastRenderedPageBreak/>
         <w:t>Aplikacija mora biti prenosiva tj. dostpuna na vise platformi, ukljucujuci web i mobilne platforme.</w:t>
       </w:r>
     </w:p>

</xml_diff>